<commit_message>
se respalda Carta Regular
</commit_message>
<xml_diff>
--- a/Carta Regular.docx
+++ b/Carta Regular.docx
@@ -900,7 +900,27 @@
           <w:szCs w:val="24"/>
           <w:lang w:val="es-CR"/>
         </w:rPr>
-        <w:t xml:space="preserve"> pool y stumble </w:t>
+        <w:t xml:space="preserve"> pool y </w:t>
+      </w:r>
+      <w:proofErr w:type="spellStart"/>
+      <w:r>
+        <w:rPr>
+          <w:rFonts w:ascii="Arial" w:hAnsi="Arial" w:cs="Arial"/>
+          <w:sz w:val="24"/>
+          <w:szCs w:val="24"/>
+          <w:lang w:val="es-CR"/>
+        </w:rPr>
+        <w:t>stumble</w:t>
+      </w:r>
+      <w:proofErr w:type="spellEnd"/>
+      <w:r>
+        <w:rPr>
+          <w:rFonts w:ascii="Arial" w:hAnsi="Arial" w:cs="Arial"/>
+          <w:sz w:val="24"/>
+          <w:szCs w:val="24"/>
+          <w:lang w:val="es-CR"/>
+        </w:rPr>
+        <w:t xml:space="preserve"> </w:t>
       </w:r>
       <w:proofErr w:type="spellStart"/>
       <w:r>
@@ -1526,99 +1546,116 @@
         </w:rPr>
         <w:t xml:space="preserve">Le envió muchos besos y abrazos </w:t>
       </w:r>
+    </w:p>
+    <w:p>
+      <w:pPr>
+        <w:tabs>
+          <w:tab w:val="left" w:pos="990"/>
+        </w:tabs>
+        <w:spacing w:line="360" w:lineRule="auto"/>
+        <w:jc w:val="both"/>
+        <w:rPr>
+          <w:rFonts w:ascii="Arial" w:hAnsi="Arial" w:cs="Arial"/>
+          <w:sz w:val="24"/>
+          <w:szCs w:val="24"/>
+          <w:lang w:val="es-CR"/>
+        </w:rPr>
+      </w:pPr>
+      <w:r>
+        <w:rPr>
+          <w:rFonts w:ascii="Arial" w:hAnsi="Arial" w:cs="Arial"/>
+          <w:sz w:val="24"/>
+          <w:szCs w:val="24"/>
+          <w:lang w:val="es-CR"/>
+        </w:rPr>
+        <w:t>Aarón Gerardo</w:t>
+      </w:r>
+    </w:p>
+    <w:p>
+      <w:pPr>
+        <w:tabs>
+          <w:tab w:val="left" w:pos="990"/>
+        </w:tabs>
+        <w:spacing w:line="360" w:lineRule="auto"/>
+        <w:jc w:val="both"/>
+        <w:rPr>
+          <w:rFonts w:ascii="Arial" w:hAnsi="Arial" w:cs="Arial"/>
+          <w:sz w:val="24"/>
+          <w:szCs w:val="24"/>
+          <w:lang w:val="es-CR"/>
+        </w:rPr>
+      </w:pPr>
+    </w:p>
+    <w:p>
+      <w:pPr>
+        <w:tabs>
+          <w:tab w:val="left" w:pos="990"/>
+        </w:tabs>
+        <w:spacing w:line="360" w:lineRule="auto"/>
+        <w:jc w:val="both"/>
+        <w:rPr>
+          <w:rFonts w:ascii="Arial" w:hAnsi="Arial" w:cs="Arial"/>
+          <w:sz w:val="24"/>
+          <w:szCs w:val="24"/>
+          <w:lang w:val="es-CR"/>
+        </w:rPr>
+      </w:pPr>
+    </w:p>
+    <w:p>
+      <w:pPr>
+        <w:tabs>
+          <w:tab w:val="left" w:pos="990"/>
+        </w:tabs>
+        <w:spacing w:line="360" w:lineRule="auto"/>
+        <w:jc w:val="center"/>
+        <w:rPr>
+          <w:rFonts w:ascii="Arial" w:hAnsi="Arial" w:cs="Arial"/>
+          <w:b/>
+          <w:color w:val="FF0000"/>
+          <w:sz w:val="72"/>
+          <w:szCs w:val="72"/>
+          <w:u w:val="single"/>
+          <w:lang w:val="es-CR"/>
+        </w:rPr>
+      </w:pPr>
       <w:bookmarkStart w:id="0" w:name="_GoBack"/>
-      <w:bookmarkEnd w:id="0"/>
-    </w:p>
-    <w:p>
-      <w:pPr>
-        <w:tabs>
-          <w:tab w:val="left" w:pos="990"/>
-        </w:tabs>
-        <w:spacing w:line="360" w:lineRule="auto"/>
-        <w:jc w:val="both"/>
-        <w:rPr>
-          <w:rFonts w:ascii="Arial" w:hAnsi="Arial" w:cs="Arial"/>
-          <w:sz w:val="24"/>
-          <w:szCs w:val="24"/>
-          <w:lang w:val="es-CR"/>
-        </w:rPr>
-      </w:pPr>
-      <w:r>
-        <w:rPr>
-          <w:rFonts w:ascii="Arial" w:hAnsi="Arial" w:cs="Arial"/>
-          <w:sz w:val="24"/>
-          <w:szCs w:val="24"/>
-          <w:lang w:val="es-CR"/>
-        </w:rPr>
-        <w:t>Aarón Gerardo</w:t>
-      </w:r>
-    </w:p>
-    <w:p>
-      <w:pPr>
-        <w:tabs>
-          <w:tab w:val="left" w:pos="990"/>
-        </w:tabs>
-        <w:spacing w:line="360" w:lineRule="auto"/>
-        <w:jc w:val="both"/>
-        <w:rPr>
-          <w:rFonts w:ascii="Arial" w:hAnsi="Arial" w:cs="Arial"/>
-          <w:sz w:val="24"/>
-          <w:szCs w:val="24"/>
-          <w:lang w:val="es-CR"/>
-        </w:rPr>
-      </w:pPr>
-    </w:p>
-    <w:p>
-      <w:pPr>
-        <w:tabs>
-          <w:tab w:val="left" w:pos="990"/>
-        </w:tabs>
-        <w:spacing w:line="360" w:lineRule="auto"/>
-        <w:jc w:val="both"/>
-        <w:rPr>
-          <w:rFonts w:ascii="Arial" w:hAnsi="Arial" w:cs="Arial"/>
-          <w:sz w:val="24"/>
-          <w:szCs w:val="24"/>
-          <w:lang w:val="es-CR"/>
-        </w:rPr>
-      </w:pPr>
-    </w:p>
-    <w:p>
-      <w:pPr>
-        <w:tabs>
-          <w:tab w:val="left" w:pos="990"/>
-        </w:tabs>
-        <w:spacing w:line="360" w:lineRule="auto"/>
-        <w:jc w:val="both"/>
-        <w:rPr>
-          <w:rFonts w:ascii="Arial" w:hAnsi="Arial" w:cs="Arial"/>
-          <w:sz w:val="24"/>
-          <w:szCs w:val="24"/>
-          <w:lang w:val="es-CR"/>
-        </w:rPr>
-      </w:pPr>
-    </w:p>
-    <w:p>
-      <w:pPr>
-        <w:tabs>
-          <w:tab w:val="left" w:pos="990"/>
-        </w:tabs>
-        <w:spacing w:line="360" w:lineRule="auto"/>
-        <w:jc w:val="both"/>
-        <w:rPr>
-          <w:rFonts w:ascii="Arial" w:hAnsi="Arial" w:cs="Arial"/>
-          <w:sz w:val="24"/>
-          <w:szCs w:val="24"/>
-          <w:lang w:val="es-CR"/>
-        </w:rPr>
-      </w:pPr>
-      <w:r>
-        <w:rPr>
-          <w:rFonts w:ascii="Arial" w:hAnsi="Arial" w:cs="Arial"/>
-          <w:sz w:val="24"/>
-          <w:szCs w:val="24"/>
-          <w:lang w:val="es-CR"/>
-        </w:rPr>
+      <w:r>
+        <w:rPr>
+          <w:rFonts w:ascii="Arial" w:hAnsi="Arial" w:cs="Arial"/>
+          <w:b/>
+          <w:color w:val="FF0000"/>
+          <w:sz w:val="72"/>
+          <w:szCs w:val="72"/>
+          <w:highlight w:val="yellow"/>
+          <w:u w:val="single"/>
+          <w:lang w:val="es-CR"/>
+        </w:rPr>
+        <w:t>Zedy Anayeli</w:t>
+      </w:r>
+    </w:p>
+    <w:bookmarkEnd w:id="0"/>
+    <w:p>
+      <w:pPr>
+        <w:tabs>
+          <w:tab w:val="left" w:pos="990"/>
+        </w:tabs>
+        <w:spacing w:line="360" w:lineRule="auto"/>
+        <w:jc w:val="both"/>
+        <w:rPr>
+          <w:rFonts w:ascii="Arial" w:hAnsi="Arial" w:cs="Arial"/>
+          <w:sz w:val="24"/>
+          <w:szCs w:val="24"/>
+          <w:lang w:val="es-CR"/>
+        </w:rPr>
+      </w:pPr>
+      <w:r>
+        <w:rPr>
+          <w:rFonts w:ascii="Arial" w:hAnsi="Arial" w:cs="Arial"/>
+          <w:sz w:val="24"/>
+          <w:szCs w:val="24"/>
+          <w:lang w:val="es-CR"/>
+        </w:rPr>
+        <w:lastRenderedPageBreak/>
         <w:tab/>
       </w:r>
     </w:p>

</xml_diff>

<commit_message>
se respalda carta regular y archivo
</commit_message>
<xml_diff>
--- a/Carta Regular.docx
+++ b/Carta Regular.docx
@@ -1618,7 +1618,6 @@
           <w:lang w:val="es-CR"/>
         </w:rPr>
       </w:pPr>
-      <w:bookmarkStart w:id="0" w:name="_GoBack"/>
       <w:r>
         <w:rPr>
           <w:rFonts w:ascii="Arial" w:hAnsi="Arial" w:cs="Arial"/>
@@ -1633,29 +1632,60 @@
         <w:t>Zedy Anayeli</w:t>
       </w:r>
     </w:p>
-    <w:bookmarkEnd w:id="0"/>
-    <w:p>
-      <w:pPr>
-        <w:tabs>
-          <w:tab w:val="left" w:pos="990"/>
-        </w:tabs>
-        <w:spacing w:line="360" w:lineRule="auto"/>
-        <w:jc w:val="both"/>
-        <w:rPr>
-          <w:rFonts w:ascii="Arial" w:hAnsi="Arial" w:cs="Arial"/>
-          <w:sz w:val="24"/>
-          <w:szCs w:val="24"/>
-          <w:lang w:val="es-CR"/>
-        </w:rPr>
-      </w:pPr>
-      <w:r>
-        <w:rPr>
-          <w:rFonts w:ascii="Arial" w:hAnsi="Arial" w:cs="Arial"/>
-          <w:sz w:val="24"/>
-          <w:szCs w:val="24"/>
+    <w:p>
+      <w:pPr>
+        <w:tabs>
+          <w:tab w:val="left" w:pos="990"/>
+        </w:tabs>
+        <w:spacing w:line="360" w:lineRule="auto"/>
+        <w:jc w:val="center"/>
+        <w:rPr>
+          <w:rFonts w:ascii="Arial" w:hAnsi="Arial" w:cs="Arial"/>
+          <w:b/>
+          <w:color w:val="FF0000"/>
+          <w:sz w:val="72"/>
+          <w:szCs w:val="72"/>
+          <w:u w:val="single"/>
+          <w:lang w:val="es-CR"/>
+        </w:rPr>
+      </w:pPr>
+      <w:r>
+        <w:rPr>
+          <w:rFonts w:ascii="Arial" w:hAnsi="Arial" w:cs="Arial"/>
+          <w:b/>
+          <w:color w:val="FF0000"/>
+          <w:sz w:val="72"/>
+          <w:szCs w:val="72"/>
+          <w:u w:val="single"/>
           <w:lang w:val="es-CR"/>
         </w:rPr>
         <w:lastRenderedPageBreak/>
+        <w:t>Hola soy zedy</w:t>
+      </w:r>
+      <w:bookmarkStart w:id="0" w:name="_GoBack"/>
+      <w:bookmarkEnd w:id="0"/>
+    </w:p>
+    <w:p>
+      <w:pPr>
+        <w:tabs>
+          <w:tab w:val="left" w:pos="990"/>
+        </w:tabs>
+        <w:spacing w:line="360" w:lineRule="auto"/>
+        <w:jc w:val="both"/>
+        <w:rPr>
+          <w:rFonts w:ascii="Arial" w:hAnsi="Arial" w:cs="Arial"/>
+          <w:sz w:val="24"/>
+          <w:szCs w:val="24"/>
+          <w:lang w:val="es-CR"/>
+        </w:rPr>
+      </w:pPr>
+      <w:r>
+        <w:rPr>
+          <w:rFonts w:ascii="Arial" w:hAnsi="Arial" w:cs="Arial"/>
+          <w:sz w:val="24"/>
+          <w:szCs w:val="24"/>
+          <w:lang w:val="es-CR"/>
+        </w:rPr>
         <w:tab/>
       </w:r>
     </w:p>

</xml_diff>